<commit_message>
am uitat sa pun in documentatie uml diagram-ul
</commit_message>
<xml_diff>
--- a/Assignment_Analysis_and_Design_Document.docx
+++ b/Assignment_Analysis_and_Design_Document.docx
@@ -10,9 +10,11 @@
           <w:rFonts w:ascii="Times New Roman" w:hAnsi="Times New Roman"/>
         </w:rPr>
       </w:pPr>
+      <w:proofErr w:type="spellStart"/>
       <w:r>
         <w:t>WasteLess</w:t>
       </w:r>
+      <w:proofErr w:type="spellEnd"/>
     </w:p>
     <w:p>
       <w:pPr>
@@ -22,41 +24,28 @@
           <w:rFonts w:ascii="Times New Roman" w:hAnsi="Times New Roman"/>
         </w:rPr>
       </w:pPr>
-      <w:r>
-        <w:fldChar w:fldCharType="begin"/>
-      </w:r>
-      <w:r>
-        <w:instrText xml:space="preserve"> TITLE  \* MERGEFORMAT </w:instrText>
-      </w:r>
-      <w:r>
-        <w:fldChar w:fldCharType="separate"/>
-      </w:r>
-      <w:bookmarkStart w:id="0" w:name="_Toc222820221"/>
-      <w:bookmarkStart w:id="1" w:name="_Toc222821167"/>
-      <w:bookmarkStart w:id="2" w:name="_Toc222883075"/>
-      <w:bookmarkStart w:id="3" w:name="_Toc254770226"/>
-      <w:bookmarkStart w:id="4" w:name="_Toc254770266"/>
-      <w:bookmarkStart w:id="5" w:name="_Toc254771757"/>
-      <w:bookmarkStart w:id="6" w:name="_Toc254785383"/>
-      <w:r>
-        <w:rPr>
-          <w:rFonts w:ascii="Times New Roman" w:hAnsi="Times New Roman"/>
-        </w:rPr>
-        <w:t>Analysis and Design Document</w:t>
-      </w:r>
-      <w:bookmarkEnd w:id="0"/>
-      <w:bookmarkEnd w:id="1"/>
-      <w:bookmarkEnd w:id="2"/>
-      <w:bookmarkEnd w:id="3"/>
-      <w:bookmarkEnd w:id="4"/>
-      <w:bookmarkEnd w:id="5"/>
-      <w:bookmarkEnd w:id="6"/>
-      <w:r>
-        <w:rPr>
-          <w:rFonts w:ascii="Times New Roman" w:hAnsi="Times New Roman"/>
-        </w:rPr>
-        <w:fldChar w:fldCharType="end"/>
-      </w:r>
+      <w:fldSimple w:instr=" TITLE  \* MERGEFORMAT ">
+        <w:bookmarkStart w:id="0" w:name="_Toc254785383"/>
+        <w:bookmarkStart w:id="1" w:name="_Toc254771757"/>
+        <w:bookmarkStart w:id="2" w:name="_Toc254770266"/>
+        <w:bookmarkStart w:id="3" w:name="_Toc254770226"/>
+        <w:bookmarkStart w:id="4" w:name="_Toc222883075"/>
+        <w:bookmarkStart w:id="5" w:name="_Toc222821167"/>
+        <w:bookmarkStart w:id="6" w:name="_Toc222820221"/>
+        <w:r>
+          <w:rPr>
+            <w:rFonts w:ascii="Times New Roman" w:hAnsi="Times New Roman"/>
+          </w:rPr>
+          <w:t>Analysis and Design Document</w:t>
+        </w:r>
+        <w:bookmarkEnd w:id="0"/>
+        <w:bookmarkEnd w:id="1"/>
+        <w:bookmarkEnd w:id="2"/>
+        <w:bookmarkEnd w:id="3"/>
+        <w:bookmarkEnd w:id="4"/>
+        <w:bookmarkEnd w:id="5"/>
+        <w:bookmarkEnd w:id="6"/>
+      </w:fldSimple>
     </w:p>
     <w:p>
       <w:pPr>
@@ -83,6 +72,8 @@
       <w:bookmarkStart w:id="11" w:name="_Toc254770267"/>
       <w:bookmarkStart w:id="12" w:name="_Toc254771758"/>
       <w:bookmarkStart w:id="13" w:name="_Toc254785384"/>
+      <w:proofErr w:type="spellStart"/>
+      <w:proofErr w:type="gramStart"/>
       <w:r>
         <w:rPr>
           <w:rFonts w:ascii="Times New Roman" w:hAnsi="Times New Roman"/>
@@ -102,7 +93,16 @@
           <w:rFonts w:ascii="Times New Roman" w:hAnsi="Times New Roman"/>
           <w:sz w:val="28"/>
         </w:rPr>
-        <w:t>Rus Tudor</w:t>
+        <w:t>Rus</w:t>
+      </w:r>
+      <w:proofErr w:type="spellEnd"/>
+      <w:proofErr w:type="gramEnd"/>
+      <w:r>
+        <w:rPr>
+          <w:rFonts w:ascii="Times New Roman" w:hAnsi="Times New Roman"/>
+          <w:sz w:val="28"/>
+        </w:rPr>
+        <w:t xml:space="preserve"> Tudor</w:t>
       </w:r>
     </w:p>
     <w:p>
@@ -994,8 +994,13 @@
       <w:pPr>
         <w:pStyle w:val="InfoBlue"/>
       </w:pPr>
-      <w:r>
-        <w:t>WasteLess is an app that</w:t>
+      <w:proofErr w:type="spellStart"/>
+      <w:r>
+        <w:t>WasteLess</w:t>
+      </w:r>
+      <w:proofErr w:type="spellEnd"/>
+      <w:r>
+        <w:t xml:space="preserve"> is an app that</w:t>
       </w:r>
       <w:r>
         <w:rPr>
@@ -1041,7 +1046,21 @@
         <w:rPr>
           <w:color w:val="000000"/>
         </w:rPr>
-        <w:t>Once a user is authenticated he can input grocery lists and see reports of how much food is wasted weekly and monthly. A grocery list item has a name and a quantity as well as a calorie value, purchase date, expiration date and consumption date.</w:t>
+        <w:t xml:space="preserve">Once a user is </w:t>
+      </w:r>
+      <w:proofErr w:type="gramStart"/>
+      <w:r>
+        <w:rPr>
+          <w:color w:val="000000"/>
+        </w:rPr>
+        <w:t>authenticated</w:t>
+      </w:r>
+      <w:proofErr w:type="gramEnd"/>
+      <w:r>
+        <w:rPr>
+          <w:color w:val="000000"/>
+        </w:rPr>
+        <w:t xml:space="preserve"> he can input grocery lists and see reports of how much food is wasted weekly and monthly. A grocery list item has a name and a quantity as well as a calorie value, purchase date, expiration date and consumption date.</w:t>
       </w:r>
     </w:p>
     <w:p>
@@ -1869,6 +1888,126 @@
     </w:p>
     <w:p>
       <w:pPr>
+        <w:spacing w:line="240" w:lineRule="auto"/>
+        <w:jc w:val="both"/>
+      </w:pPr>
+    </w:p>
+    <w:p>
+      <w:pPr>
+        <w:spacing w:line="240" w:lineRule="auto"/>
+        <w:jc w:val="both"/>
+      </w:pPr>
+    </w:p>
+    <w:p>
+      <w:pPr>
+        <w:spacing w:line="240" w:lineRule="auto"/>
+        <w:jc w:val="both"/>
+      </w:pPr>
+    </w:p>
+    <w:p>
+      <w:pPr>
+        <w:spacing w:line="240" w:lineRule="auto"/>
+        <w:jc w:val="both"/>
+      </w:pPr>
+    </w:p>
+    <w:p>
+      <w:pPr>
+        <w:spacing w:line="240" w:lineRule="auto"/>
+        <w:jc w:val="both"/>
+      </w:pPr>
+    </w:p>
+    <w:p>
+      <w:pPr>
+        <w:spacing w:line="240" w:lineRule="auto"/>
+        <w:jc w:val="both"/>
+      </w:pPr>
+    </w:p>
+    <w:p>
+      <w:pPr>
+        <w:spacing w:line="240" w:lineRule="auto"/>
+        <w:jc w:val="both"/>
+      </w:pPr>
+    </w:p>
+    <w:p>
+      <w:pPr>
+        <w:spacing w:line="240" w:lineRule="auto"/>
+        <w:jc w:val="both"/>
+      </w:pPr>
+    </w:p>
+    <w:p>
+      <w:pPr>
+        <w:spacing w:line="240" w:lineRule="auto"/>
+        <w:jc w:val="both"/>
+      </w:pPr>
+    </w:p>
+    <w:p>
+      <w:pPr>
+        <w:spacing w:line="240" w:lineRule="auto"/>
+        <w:jc w:val="both"/>
+      </w:pPr>
+    </w:p>
+    <w:p>
+      <w:pPr>
+        <w:spacing w:line="240" w:lineRule="auto"/>
+        <w:jc w:val="both"/>
+      </w:pPr>
+    </w:p>
+    <w:p>
+      <w:pPr>
+        <w:spacing w:line="240" w:lineRule="auto"/>
+        <w:jc w:val="both"/>
+      </w:pPr>
+    </w:p>
+    <w:p>
+      <w:pPr>
+        <w:spacing w:line="240" w:lineRule="auto"/>
+        <w:jc w:val="both"/>
+      </w:pPr>
+    </w:p>
+    <w:p>
+      <w:pPr>
+        <w:spacing w:line="240" w:lineRule="auto"/>
+        <w:jc w:val="both"/>
+      </w:pPr>
+    </w:p>
+    <w:p>
+      <w:pPr>
+        <w:spacing w:line="240" w:lineRule="auto"/>
+        <w:jc w:val="both"/>
+      </w:pPr>
+    </w:p>
+    <w:p>
+      <w:pPr>
+        <w:spacing w:line="240" w:lineRule="auto"/>
+        <w:jc w:val="both"/>
+      </w:pPr>
+    </w:p>
+    <w:p>
+      <w:pPr>
+        <w:spacing w:line="240" w:lineRule="auto"/>
+        <w:jc w:val="both"/>
+      </w:pPr>
+    </w:p>
+    <w:p>
+      <w:pPr>
+        <w:spacing w:line="240" w:lineRule="auto"/>
+        <w:jc w:val="both"/>
+      </w:pPr>
+    </w:p>
+    <w:p>
+      <w:pPr>
+        <w:spacing w:line="240" w:lineRule="auto"/>
+        <w:jc w:val="both"/>
+      </w:pPr>
+    </w:p>
+    <w:p>
+      <w:pPr>
+        <w:spacing w:line="240" w:lineRule="auto"/>
+        <w:jc w:val="both"/>
+      </w:pPr>
+    </w:p>
+    <w:p>
+      <w:pPr>
         <w:pStyle w:val="Title"/>
         <w:jc w:val="both"/>
         <w:rPr>
@@ -1880,6 +2019,71 @@
         <w:rPr>
           <w:rFonts w:ascii="Times New Roman" w:hAnsi="Times New Roman"/>
         </w:rPr>
+        <w:lastRenderedPageBreak/>
+        <w:t>5.UML Class Diagram</w:t>
+      </w:r>
+    </w:p>
+    <w:p>
+      <w:r>
+        <w:rPr>
+          <w:noProof/>
+        </w:rPr>
+        <w:drawing>
+          <wp:inline distT="0" distB="0" distL="0" distR="0" wp14:anchorId="6211AC52" wp14:editId="565330A4">
+            <wp:extent cx="7734935" cy="3915390"/>
+            <wp:effectExtent l="0" t="1905000" r="0" b="1895475"/>
+            <wp:docPr id="4" name="Picture 4"/>
+            <wp:cNvGraphicFramePr>
+              <a:graphicFrameLocks xmlns:a="http://schemas.openxmlformats.org/drawingml/2006/main" noChangeAspect="1"/>
+            </wp:cNvGraphicFramePr>
+            <a:graphic xmlns:a="http://schemas.openxmlformats.org/drawingml/2006/main">
+              <a:graphicData uri="http://schemas.openxmlformats.org/drawingml/2006/picture">
+                <pic:pic xmlns:pic="http://schemas.openxmlformats.org/drawingml/2006/picture">
+                  <pic:nvPicPr>
+                    <pic:cNvPr id="4" name="Package rustudor.png"/>
+                    <pic:cNvPicPr/>
+                  </pic:nvPicPr>
+                  <pic:blipFill>
+                    <a:blip r:embed="rId12" cstate="print">
+                      <a:extLst>
+                        <a:ext uri="{28A0092B-C50C-407E-A947-70E740481C1C}">
+                          <a14:useLocalDpi xmlns:a14="http://schemas.microsoft.com/office/drawing/2010/main" val="0"/>
+                        </a:ext>
+                      </a:extLst>
+                    </a:blip>
+                    <a:stretch>
+                      <a:fillRect/>
+                    </a:stretch>
+                  </pic:blipFill>
+                  <pic:spPr>
+                    <a:xfrm rot="5400000">
+                      <a:off x="0" y="0"/>
+                      <a:ext cx="7759493" cy="3927821"/>
+                    </a:xfrm>
+                    <a:prstGeom prst="rect">
+                      <a:avLst/>
+                    </a:prstGeom>
+                  </pic:spPr>
+                </pic:pic>
+              </a:graphicData>
+            </a:graphic>
+          </wp:inline>
+        </w:drawing>
+      </w:r>
+    </w:p>
+    <w:p>
+      <w:pPr>
+        <w:pStyle w:val="Title"/>
+        <w:jc w:val="both"/>
+        <w:rPr>
+          <w:rFonts w:ascii="Times New Roman" w:hAnsi="Times New Roman"/>
+        </w:rPr>
+      </w:pPr>
+      <w:r>
+        <w:rPr>
+          <w:rFonts w:ascii="Times New Roman" w:hAnsi="Times New Roman"/>
+        </w:rPr>
+        <w:lastRenderedPageBreak/>
         <w:t>6</w:t>
       </w:r>
       <w:r>
@@ -1896,20 +2100,19 @@
         <w:t xml:space="preserve"> </w:t>
       </w:r>
     </w:p>
-    <w:p>
-      <w:pPr>
-        <w:spacing w:line="240" w:lineRule="auto"/>
-        <w:jc w:val="both"/>
-        <w:rPr>
-          <w:iCs/>
-          <w:color w:val="943634" w:themeColor="accent2" w:themeShade="BF"/>
-          <w:sz w:val="24"/>
-        </w:rPr>
-      </w:pPr>
-      <w:r>
-        <w:rPr>
-          <w:iCs/>
-          <w:color w:val="943634" w:themeColor="accent2" w:themeShade="BF"/>
+    <w:p/>
+    <w:p>
+      <w:pPr>
+        <w:spacing w:line="240" w:lineRule="auto"/>
+        <w:jc w:val="both"/>
+        <w:rPr>
+          <w:iCs/>
+          <w:sz w:val="24"/>
+        </w:rPr>
+      </w:pPr>
+      <w:r>
+        <w:rPr>
+          <w:iCs/>
           <w:sz w:val="24"/>
         </w:rPr>
         <w:t>Item:</w:t>
@@ -1921,44 +2124,48 @@
         <w:jc w:val="both"/>
         <w:rPr>
           <w:iCs/>
-          <w:color w:val="943634" w:themeColor="accent2" w:themeShade="BF"/>
-          <w:sz w:val="24"/>
-        </w:rPr>
-      </w:pPr>
-      <w:r>
-        <w:rPr>
-          <w:iCs/>
-          <w:color w:val="943634" w:themeColor="accent2" w:themeShade="BF"/>
-          <w:sz w:val="24"/>
-        </w:rPr>
-        <w:t>Id,name,quantity,calories,purchaseDate,expirationDate,consumptionDate,userFK</w:t>
-      </w:r>
-    </w:p>
-    <w:p>
-      <w:pPr>
-        <w:spacing w:line="240" w:lineRule="auto"/>
-        <w:jc w:val="both"/>
-        <w:rPr>
-          <w:iCs/>
-          <w:color w:val="943634" w:themeColor="accent2" w:themeShade="BF"/>
-          <w:sz w:val="24"/>
-        </w:rPr>
-      </w:pPr>
-    </w:p>
-    <w:p>
-      <w:pPr>
-        <w:spacing w:line="240" w:lineRule="auto"/>
-        <w:jc w:val="both"/>
-        <w:rPr>
-          <w:iCs/>
-          <w:color w:val="943634" w:themeColor="accent2" w:themeShade="BF"/>
-          <w:sz w:val="24"/>
-        </w:rPr>
-      </w:pPr>
-      <w:r>
-        <w:rPr>
-          <w:iCs/>
-          <w:color w:val="943634" w:themeColor="accent2" w:themeShade="BF"/>
+          <w:sz w:val="24"/>
+        </w:rPr>
+      </w:pPr>
+      <w:proofErr w:type="gramStart"/>
+      <w:r>
+        <w:rPr>
+          <w:iCs/>
+          <w:sz w:val="24"/>
+        </w:rPr>
+        <w:t>Id,name</w:t>
+      </w:r>
+      <w:proofErr w:type="gramEnd"/>
+      <w:r>
+        <w:rPr>
+          <w:iCs/>
+          <w:sz w:val="24"/>
+        </w:rPr>
+        <w:t>,quantity,calories,purchaseDate,expirationDate,consumptionDate,userFK</w:t>
+      </w:r>
+    </w:p>
+    <w:p>
+      <w:pPr>
+        <w:spacing w:line="240" w:lineRule="auto"/>
+        <w:jc w:val="both"/>
+        <w:rPr>
+          <w:iCs/>
+          <w:sz w:val="24"/>
+        </w:rPr>
+      </w:pPr>
+    </w:p>
+    <w:p>
+      <w:pPr>
+        <w:spacing w:line="240" w:lineRule="auto"/>
+        <w:jc w:val="both"/>
+        <w:rPr>
+          <w:iCs/>
+          <w:sz w:val="24"/>
+        </w:rPr>
+      </w:pPr>
+      <w:r>
+        <w:rPr>
+          <w:iCs/>
           <w:sz w:val="24"/>
         </w:rPr>
         <w:t>Login:</w:t>
@@ -1970,44 +2177,50 @@
         <w:jc w:val="both"/>
         <w:rPr>
           <w:iCs/>
-          <w:color w:val="943634" w:themeColor="accent2" w:themeShade="BF"/>
-          <w:sz w:val="24"/>
-        </w:rPr>
-      </w:pPr>
-      <w:r>
-        <w:rPr>
-          <w:iCs/>
-          <w:color w:val="943634" w:themeColor="accent2" w:themeShade="BF"/>
-          <w:sz w:val="24"/>
-        </w:rPr>
-        <w:t>Id,username,password,userFk,role</w:t>
-      </w:r>
-    </w:p>
-    <w:p>
-      <w:pPr>
-        <w:spacing w:line="240" w:lineRule="auto"/>
-        <w:jc w:val="both"/>
-        <w:rPr>
-          <w:iCs/>
-          <w:color w:val="943634" w:themeColor="accent2" w:themeShade="BF"/>
-          <w:sz w:val="24"/>
-        </w:rPr>
-      </w:pPr>
-    </w:p>
-    <w:p>
-      <w:pPr>
-        <w:spacing w:line="240" w:lineRule="auto"/>
-        <w:jc w:val="both"/>
-        <w:rPr>
-          <w:iCs/>
-          <w:color w:val="943634" w:themeColor="accent2" w:themeShade="BF"/>
-          <w:sz w:val="24"/>
-        </w:rPr>
-      </w:pPr>
-      <w:r>
-        <w:rPr>
-          <w:iCs/>
-          <w:color w:val="943634" w:themeColor="accent2" w:themeShade="BF"/>
+          <w:sz w:val="24"/>
+        </w:rPr>
+      </w:pPr>
+      <w:proofErr w:type="spellStart"/>
+      <w:proofErr w:type="gramStart"/>
+      <w:r>
+        <w:rPr>
+          <w:iCs/>
+          <w:sz w:val="24"/>
+        </w:rPr>
+        <w:t>Id,username</w:t>
+      </w:r>
+      <w:proofErr w:type="gramEnd"/>
+      <w:r>
+        <w:rPr>
+          <w:iCs/>
+          <w:sz w:val="24"/>
+        </w:rPr>
+        <w:t>,password,userFk,role</w:t>
+      </w:r>
+      <w:proofErr w:type="spellEnd"/>
+    </w:p>
+    <w:p>
+      <w:pPr>
+        <w:spacing w:line="240" w:lineRule="auto"/>
+        <w:jc w:val="both"/>
+        <w:rPr>
+          <w:iCs/>
+          <w:sz w:val="24"/>
+        </w:rPr>
+      </w:pPr>
+    </w:p>
+    <w:p>
+      <w:pPr>
+        <w:spacing w:line="240" w:lineRule="auto"/>
+        <w:jc w:val="both"/>
+        <w:rPr>
+          <w:iCs/>
+          <w:sz w:val="24"/>
+        </w:rPr>
+      </w:pPr>
+      <w:r>
+        <w:rPr>
+          <w:iCs/>
           <w:sz w:val="24"/>
         </w:rPr>
         <w:t>User:</w:t>
@@ -2019,17 +2232,31 @@
         <w:jc w:val="both"/>
         <w:rPr>
           <w:iCs/>
-          <w:color w:val="943634" w:themeColor="accent2" w:themeShade="BF"/>
-          <w:sz w:val="24"/>
-        </w:rPr>
-      </w:pPr>
-      <w:r>
-        <w:rPr>
-          <w:iCs/>
-          <w:color w:val="943634" w:themeColor="accent2" w:themeShade="BF"/>
-          <w:sz w:val="24"/>
-        </w:rPr>
-        <w:t>Id, name, goal, email, groceryList, login</w:t>
+          <w:sz w:val="24"/>
+        </w:rPr>
+      </w:pPr>
+      <w:r>
+        <w:rPr>
+          <w:iCs/>
+          <w:sz w:val="24"/>
+        </w:rPr>
+        <w:t xml:space="preserve">Id, name, goal, email, </w:t>
+      </w:r>
+      <w:proofErr w:type="spellStart"/>
+      <w:r>
+        <w:rPr>
+          <w:iCs/>
+          <w:sz w:val="24"/>
+        </w:rPr>
+        <w:t>groceryList</w:t>
+      </w:r>
+      <w:proofErr w:type="spellEnd"/>
+      <w:r>
+        <w:rPr>
+          <w:iCs/>
+          <w:sz w:val="24"/>
+        </w:rPr>
+        <w:t>, login</w:t>
       </w:r>
     </w:p>
     <w:p>
@@ -2139,10 +2366,10 @@
     <w:p/>
     <w:p/>
     <w:sectPr>
-      <w:headerReference w:type="default" r:id="rId12"/>
-      <w:footerReference w:type="default" r:id="rId13"/>
-      <w:headerReference w:type="first" r:id="rId14"/>
-      <w:footerReference w:type="first" r:id="rId15"/>
+      <w:headerReference w:type="default" r:id="rId13"/>
+      <w:footerReference w:type="default" r:id="rId14"/>
+      <w:headerReference w:type="first" r:id="rId15"/>
+      <w:footerReference w:type="first" r:id="rId16"/>
       <w:pgSz w:w="12240" w:h="15840" w:code="1"/>
       <w:pgMar w:top="1440" w:right="1440" w:bottom="1440" w:left="1440" w:header="720" w:footer="720" w:gutter="0"/>
       <w:cols w:space="720"/>
@@ -2269,21 +2496,11 @@
           <w:r>
             <w:sym w:font="Symbol" w:char="F0D3"/>
           </w:r>
-          <w:r>
-            <w:fldChar w:fldCharType="begin"/>
-          </w:r>
-          <w:r>
-            <w:instrText xml:space="preserve"> DOCPROPERTY "Company"  \* MERGEFORMAT </w:instrText>
-          </w:r>
-          <w:r>
-            <w:fldChar w:fldCharType="separate"/>
-          </w:r>
-          <w:r>
-            <w:t>UTCN</w:t>
-          </w:r>
-          <w:r>
-            <w:fldChar w:fldCharType="end"/>
-          </w:r>
+          <w:fldSimple w:instr=" DOCPROPERTY &quot;Company&quot;  \* MERGEFORMAT ">
+            <w:r>
+              <w:t>UTCN</w:t>
+            </w:r>
+          </w:fldSimple>
           <w:r>
             <w:t xml:space="preserve">, </w:t>
           </w:r>
@@ -2361,29 +2578,15 @@
             </w:rPr>
             <w:t xml:space="preserve"> of </w:t>
           </w:r>
-          <w:r>
-            <w:fldChar w:fldCharType="begin"/>
-          </w:r>
-          <w:r>
-            <w:instrText xml:space="preserve"> NUMPAGES  \* MERGEFORMAT </w:instrText>
-          </w:r>
-          <w:r>
-            <w:fldChar w:fldCharType="separate"/>
-          </w:r>
-          <w:r>
-            <w:rPr>
-              <w:rStyle w:val="PageNumber"/>
-              <w:noProof/>
-            </w:rPr>
-            <w:t>4</w:t>
-          </w:r>
-          <w:r>
-            <w:rPr>
-              <w:rStyle w:val="PageNumber"/>
-              <w:noProof/>
-            </w:rPr>
-            <w:fldChar w:fldCharType="end"/>
-          </w:r>
+          <w:fldSimple w:instr=" NUMPAGES  \* MERGEFORMAT ">
+            <w:r>
+              <w:rPr>
+                <w:rStyle w:val="PageNumber"/>
+                <w:noProof/>
+              </w:rPr>
+              <w:t>4</w:t>
+            </w:r>
+          </w:fldSimple>
         </w:p>
       </w:tc>
     </w:tr>

</xml_diff>